<commit_message>
Minor change to resume file for download
</commit_message>
<xml_diff>
--- a/DeAnn_Resume_2022.docx
+++ b/DeAnn_Resume_2022.docx
@@ -586,6 +586,24 @@
           </w:p>
           <w:p>
             <w:pPr>
+              <w:widowControl w:val="0"/>
+              <w:spacing w:before="320" w:line="312" w:lineRule="auto"/>
+              <w:ind w:right="300"/>
+              <w:rPr>
+                <w:rFonts w:ascii="Roboto Mono" w:cs="Roboto Mono" w:eastAsia="Roboto Mono" w:hAnsi="Roboto Mono"/>
+                <w:color w:val="666666"/>
+                <w:sz w:val="18"/>
+                <w:szCs w:val="18"/>
+              </w:rPr>
+            </w:pPr>
+            <w:r>
+              <w:rPr>
+                <w:rtl w:val="0"/>
+              </w:rPr>
+            </w:r>
+          </w:p>
+          <w:p>
+            <w:pPr>
               <w:keepNext w:val="0"/>
               <w:keepLines w:val="0"/>
               <w:widowControl w:val="0"/>
@@ -1893,6 +1911,124 @@
       </w:pPr>
     </w:pPrDefault>
   </w:docDefaults>
+  <w:style w:type="paragraph" w:styleId="Normal" w:default="1">
+    <w:name w:val="normal"/>
+  </w:style>
+  <w:style w:type="table" w:styleId="TableNormal" w:default="1">
+    <w:name w:val="Table Normal"/>
+  </w:style>
+  <w:style w:type="paragraph" w:styleId="Heading1">
+    <w:name w:val="heading 1"/>
+    <w:basedOn w:val="Normal"/>
+    <w:next w:val="Normal"/>
+    <w:pPr>
+      <w:keepNext w:val="1"/>
+      <w:keepLines w:val="1"/>
+      <w:pageBreakBefore w:val="0"/>
+      <w:spacing w:after="120" w:before="400" w:lineRule="auto"/>
+    </w:pPr>
+    <w:rPr>
+      <w:sz w:val="40"/>
+      <w:szCs w:val="40"/>
+    </w:rPr>
+  </w:style>
+  <w:style w:type="paragraph" w:styleId="Heading2">
+    <w:name w:val="heading 2"/>
+    <w:basedOn w:val="Normal"/>
+    <w:next w:val="Normal"/>
+    <w:pPr>
+      <w:keepNext w:val="1"/>
+      <w:keepLines w:val="1"/>
+      <w:pageBreakBefore w:val="0"/>
+      <w:spacing w:after="120" w:before="360" w:lineRule="auto"/>
+    </w:pPr>
+    <w:rPr>
+      <w:b w:val="0"/>
+      <w:sz w:val="32"/>
+      <w:szCs w:val="32"/>
+    </w:rPr>
+  </w:style>
+  <w:style w:type="paragraph" w:styleId="Heading3">
+    <w:name w:val="heading 3"/>
+    <w:basedOn w:val="Normal"/>
+    <w:next w:val="Normal"/>
+    <w:pPr>
+      <w:keepNext w:val="1"/>
+      <w:keepLines w:val="1"/>
+      <w:pageBreakBefore w:val="0"/>
+      <w:spacing w:after="80" w:before="320" w:lineRule="auto"/>
+    </w:pPr>
+    <w:rPr>
+      <w:b w:val="0"/>
+      <w:color w:val="434343"/>
+      <w:sz w:val="28"/>
+      <w:szCs w:val="28"/>
+    </w:rPr>
+  </w:style>
+  <w:style w:type="paragraph" w:styleId="Heading4">
+    <w:name w:val="heading 4"/>
+    <w:basedOn w:val="Normal"/>
+    <w:next w:val="Normal"/>
+    <w:pPr>
+      <w:keepNext w:val="1"/>
+      <w:keepLines w:val="1"/>
+      <w:pageBreakBefore w:val="0"/>
+      <w:spacing w:after="80" w:before="280" w:lineRule="auto"/>
+    </w:pPr>
+    <w:rPr>
+      <w:color w:val="666666"/>
+      <w:sz w:val="24"/>
+      <w:szCs w:val="24"/>
+    </w:rPr>
+  </w:style>
+  <w:style w:type="paragraph" w:styleId="Heading5">
+    <w:name w:val="heading 5"/>
+    <w:basedOn w:val="Normal"/>
+    <w:next w:val="Normal"/>
+    <w:pPr>
+      <w:keepNext w:val="1"/>
+      <w:keepLines w:val="1"/>
+      <w:pageBreakBefore w:val="0"/>
+      <w:spacing w:after="80" w:before="240" w:lineRule="auto"/>
+    </w:pPr>
+    <w:rPr>
+      <w:color w:val="666666"/>
+      <w:sz w:val="22"/>
+      <w:szCs w:val="22"/>
+    </w:rPr>
+  </w:style>
+  <w:style w:type="paragraph" w:styleId="Heading6">
+    <w:name w:val="heading 6"/>
+    <w:basedOn w:val="Normal"/>
+    <w:next w:val="Normal"/>
+    <w:pPr>
+      <w:keepNext w:val="1"/>
+      <w:keepLines w:val="1"/>
+      <w:pageBreakBefore w:val="0"/>
+      <w:spacing w:after="80" w:before="240" w:lineRule="auto"/>
+    </w:pPr>
+    <w:rPr>
+      <w:i w:val="1"/>
+      <w:color w:val="666666"/>
+      <w:sz w:val="22"/>
+      <w:szCs w:val="22"/>
+    </w:rPr>
+  </w:style>
+  <w:style w:type="paragraph" w:styleId="Title">
+    <w:name w:val="Title"/>
+    <w:basedOn w:val="Normal"/>
+    <w:next w:val="Normal"/>
+    <w:pPr>
+      <w:keepNext w:val="1"/>
+      <w:keepLines w:val="1"/>
+      <w:pageBreakBefore w:val="0"/>
+      <w:spacing w:after="60" w:before="0" w:lineRule="auto"/>
+    </w:pPr>
+    <w:rPr>
+      <w:sz w:val="52"/>
+      <w:szCs w:val="52"/>
+    </w:rPr>
+  </w:style>
   <w:style w:type="paragraph" w:styleId="Normal" w:default="1">
     <w:name w:val="normal"/>
   </w:style>
@@ -2226,6 +2362,37 @@
     <w:tblStylePr w:type="swCell">
       <w:tcPr/>
     </w:tblStylePr>
+  </w:style>
+  <w:style w:type="paragraph" w:styleId="Subtitle">
+    <w:name w:val="Subtitle"/>
+    <w:basedOn w:val="Normal"/>
+    <w:next w:val="Normal"/>
+    <w:pPr>
+      <w:keepNext w:val="1"/>
+      <w:keepLines w:val="1"/>
+      <w:pageBreakBefore w:val="0"/>
+      <w:spacing w:after="320" w:before="0" w:lineRule="auto"/>
+    </w:pPr>
+    <w:rPr>
+      <w:rFonts w:ascii="Arial" w:cs="Arial" w:eastAsia="Arial" w:hAnsi="Arial"/>
+      <w:i w:val="0"/>
+      <w:color w:val="666666"/>
+      <w:sz w:val="30"/>
+      <w:szCs w:val="30"/>
+    </w:rPr>
+  </w:style>
+  <w:style w:type="table" w:styleId="Table1">
+    <w:basedOn w:val="TableNormal"/>
+    <w:tblPr>
+      <w:tblStyleRowBandSize w:val="1"/>
+      <w:tblStyleColBandSize w:val="1"/>
+      <w:tblCellMar>
+        <w:top w:w="100.0" w:type="dxa"/>
+        <w:left w:w="100.0" w:type="dxa"/>
+        <w:bottom w:w="100.0" w:type="dxa"/>
+        <w:right w:w="100.0" w:type="dxa"/>
+      </w:tblCellMar>
+    </w:tblPr>
   </w:style>
 </w:styles>
 </file>
@@ -2552,7 +2719,7 @@
 
 <file path=customXML/item1.xml><?xml version="1.0" encoding="utf-8"?>
 <go:gDocsCustomXmlDataStorage xmlns:go="http://customooxmlschemas.google.com/" xmlns:r="http://schemas.openxmlformats.org/officeDocument/2006/relationships">
-  <go:docsCustomData xmlns:go="http://customooxmlschemas.google.com/" roundtripDataSignature="AMtx7mhqI1SZYY5uUq16bzLaDVrutXwBrQ==">AMUW2mVoi7YCuUSgAQqxVdtwiyUgpYlFVGRm83v7LChhontmTRxWu8wjjFdUjc4USm4Ps0XPBFl3K3MnvJoRJgJQhpAPF9v2W+TTME9lOzmOc3oJ1Ht8lMuLTIXAL4590dFkLQ6KTgbhWGX+h/B9KWav5Ow/Dqety7X1I1NjRQ3cLqD2UV1POKCifSBfytJ45AXQTcE4vDGvGWlamyBm8VhCxw8ik7tyKMZGANlyUqhw0BUiv/OVLTm9qLoMvhYUBIq2SPxO5EXKjHBuCPVX5NDjJpeki6K3+giniSievBqfocjYkpMmUi53D70glvisW0z99lLM2ZBzcDppcDBjfWPXT+tDicpPNw==</go:docsCustomData>
+  <go:docsCustomData xmlns:go="http://customooxmlschemas.google.com/" roundtripDataSignature="AMtx7miMcnuSkCLqVoBwawqgL/99VUY5AQ==">AMUW2mW0d6o+ZwTExySCnuLnLpqQ4zd9yFYa5V7QZruzFR9YSFwoFygD0GQvEhA5bDtsE5Tpx7fwJjYeLoMWQfBY93KenB4uGeCq9y2gwxnA45Y0CMQ4luwx8+0il59nXY7kErNf+4WLanyGQm7qdAJLMYUrN6oJ9SAFB/EzacRd+qlWgfvdMURXNzQNqt1T9THAtHaU3VkluSZL2l7K8GlOFGFrUV5SJGtoS0wjbkg+TlKA25WZCPoHWMxEJ4guGkpA3fkibGGUr4CbxfPwTnVY65KD9X/8luEHuIaaISd6xe25zYwKHoqU3wW5W/IxtbN8Iik6LjBN0CctceDrocTk4wH2UyTdTQ==</go:docsCustomData>
 </go:gDocsCustomXmlDataStorage>
 </file>
 

</xml_diff>